<commit_message>
mise à jour de l'analyse
</commit_message>
<xml_diff>
--- a/Sprint 1/Package 3/Documentation/Analyse/P03-US-05.docx
+++ b/Sprint 1/Package 3/Documentation/Analyse/P03-US-05.docx
@@ -52,6 +52,8 @@
               </w:rPr>
             </w:pPr>
             <w:bookmarkStart w:id="0" w:name="_Toc496726521"/>
+            <w:bookmarkStart w:id="1" w:name="_GoBack"/>
+            <w:bookmarkEnd w:id="1"/>
             <w:r>
               <w:rPr>
                 <w:noProof/>
@@ -225,7 +227,7 @@
               </w:rPr>
               <w:t xml:space="preserve">  </w:t>
             </w:r>
-            <w:bookmarkStart w:id="1" w:name="_Toc496726522"/>
+            <w:bookmarkStart w:id="2" w:name="_Toc496726522"/>
             <w:r>
               <w:rPr>
                 <w:b/>
@@ -233,7 +235,7 @@
               </w:rPr>
               <w:t>Projet Portail</w:t>
             </w:r>
-            <w:bookmarkEnd w:id="1"/>
+            <w:bookmarkEnd w:id="2"/>
           </w:p>
         </w:tc>
       </w:tr>
@@ -260,14 +262,14 @@
                 <w:sz w:val="32"/>
               </w:rPr>
             </w:pPr>
-            <w:bookmarkStart w:id="2" w:name="_Toc496726523"/>
+            <w:bookmarkStart w:id="3" w:name="_Toc496726523"/>
             <w:r>
               <w:rPr>
                 <w:sz w:val="32"/>
               </w:rPr>
               <w:t>Perspective</w:t>
             </w:r>
-            <w:bookmarkEnd w:id="2"/>
+            <w:bookmarkEnd w:id="3"/>
           </w:p>
         </w:tc>
       </w:tr>
@@ -796,14 +798,14 @@
               <w:spacing w:before="0" w:after="0"/>
               <w:ind w:left="0"/>
             </w:pPr>
-            <w:bookmarkStart w:id="3" w:name="_Toc496726524"/>
+            <w:bookmarkStart w:id="4" w:name="_Toc496726524"/>
             <w:r>
               <w:rPr>
                 <w:sz w:val="32"/>
               </w:rPr>
               <w:t>Suivi</w:t>
             </w:r>
-            <w:bookmarkEnd w:id="3"/>
+            <w:bookmarkEnd w:id="4"/>
           </w:p>
         </w:tc>
       </w:tr>
@@ -842,8 +844,6 @@
             <w:r>
               <w:t>11-06</w:t>
             </w:r>
-            <w:bookmarkStart w:id="4" w:name="_GoBack"/>
-            <w:bookmarkEnd w:id="4"/>
           </w:p>
           <w:p>
             <w:pPr>
@@ -3409,7 +3409,7 @@
 </file>
 
 <file path=customXml/itemProps1.xml><?xml version="1.0" encoding="utf-8"?>
-<ds:datastoreItem xmlns:ds="http://schemas.openxmlformats.org/officeDocument/2006/customXml" ds:itemID="{1E0D1802-16C4-468D-8A05-4017487AACAC}">
+<ds:datastoreItem xmlns:ds="http://schemas.openxmlformats.org/officeDocument/2006/customXml" ds:itemID="{DBF4898F-CB09-4BE6-8C3D-27EF3B66535A}">
   <ds:schemaRefs>
     <ds:schemaRef ds:uri="http://schemas.openxmlformats.org/officeDocument/2006/bibliography"/>
   </ds:schemaRefs>

</xml_diff>